<commit_message>
Artefato 16 e 17
</commit_message>
<xml_diff>
--- a/16. DFD Essencial para Cada Capacidade.docx
+++ b/16. DFD Essencial para Cada Capacidade.docx
@@ -1,96 +1,25 @@
 
 <file path=word/document.xml><?xml version="1.0" encoding="utf-8"?>
-<w:document xmlns:wpc="http://schemas.microsoft.com/office/word/2010/wordprocessingCanvas" xmlns:cx="http://schemas.microsoft.com/office/drawing/2014/chartex" xmlns:cx1="http://schemas.microsoft.com/office/drawing/2015/9/8/chartex" xmlns:cx2="http://schemas.microsoft.com/office/drawing/2015/10/21/chartex" xmlns:cx3="http://schemas.microsoft.com/office/drawing/2016/5/9/chartex" xmlns:cx4="http://schemas.microsoft.com/office/drawing/2016/5/10/chartex" xmlns:cx5="http://schemas.microsoft.com/office/drawing/2016/5/11/chartex" xmlns:cx6="http://schemas.microsoft.com/office/drawing/2016/5/12/chartex" xmlns:cx7="http://schemas.microsoft.com/office/drawing/2016/5/13/chartex" xmlns:cx8="http://schemas.microsoft.com/office/drawing/2016/5/14/chartex" xmlns:mc="http://schemas.openxmlformats.org/markup-compatibility/2006" xmlns:aink="http://schemas.microsoft.com/office/drawing/2016/ink" xmlns:am3d="http://schemas.microsoft.com/office/drawing/2017/model3d" xmlns:o="urn:schemas-microsoft-com:office:office" xmlns:r="http://schemas.openxmlformats.org/officeDocument/2006/relationships" xmlns:m="http://schemas.openxmlformats.org/officeDocument/2006/math" xmlns:v="urn:schemas-microsoft-com:vml" xmlns:wp14="http://schemas.microsoft.com/office/word/2010/wordprocessingDrawing" xmlns:wp="http://schemas.openxmlformats.org/drawingml/2006/wordprocessingDrawing" xmlns:w10="urn:schemas-microsoft-com:office:word" xmlns:w="http://schemas.openxmlformats.org/wordprocessingml/2006/main" xmlns:w14="http://schemas.microsoft.com/office/word/2010/wordml" xmlns:w15="http://schemas.microsoft.com/office/word/2012/wordml" xmlns:w16cex="http://schemas.microsoft.com/office/word/2018/wordml/cex" xmlns:w16cid="http://schemas.microsoft.com/office/word/2016/wordml/cid" xmlns:w16="http://schemas.microsoft.com/office/word/2018/wordml" xmlns:w16se="http://schemas.microsoft.com/office/word/2015/wordml/symex" xmlns:wpg="http://schemas.microsoft.com/office/word/2010/wordprocessingGroup" xmlns:wpi="http://schemas.microsoft.com/office/word/2010/wordprocessingInk" xmlns:wne="http://schemas.microsoft.com/office/word/2006/wordml" xmlns:wps="http://schemas.microsoft.com/office/word/2010/wordprocessingShape" mc:Ignorable="w14 w15 w16se w16cid w16 w16cex wp14">
+<w:document xmlns:wpc="http://schemas.microsoft.com/office/word/2010/wordprocessingCanvas" xmlns:cx="http://schemas.microsoft.com/office/drawing/2014/chartex" xmlns:cx1="http://schemas.microsoft.com/office/drawing/2015/9/8/chartex" xmlns:cx2="http://schemas.microsoft.com/office/drawing/2015/10/21/chartex" xmlns:cx3="http://schemas.microsoft.com/office/drawing/2016/5/9/chartex" xmlns:cx4="http://schemas.microsoft.com/office/drawing/2016/5/10/chartex" xmlns:cx5="http://schemas.microsoft.com/office/drawing/2016/5/11/chartex" xmlns:cx6="http://schemas.microsoft.com/office/drawing/2016/5/12/chartex" xmlns:cx7="http://schemas.microsoft.com/office/drawing/2016/5/13/chartex" xmlns:cx8="http://schemas.microsoft.com/office/drawing/2016/5/14/chartex" xmlns:mc="http://schemas.openxmlformats.org/markup-compatibility/2006" xmlns:aink="http://schemas.microsoft.com/office/drawing/2016/ink" xmlns:am3d="http://schemas.microsoft.com/office/drawing/2017/model3d" xmlns:o="urn:schemas-microsoft-com:office:office" xmlns:r="http://schemas.openxmlformats.org/officeDocument/2006/relationships" xmlns:m="http://schemas.openxmlformats.org/officeDocument/2006/math" xmlns:v="urn:schemas-microsoft-com:vml" xmlns:wp14="http://schemas.microsoft.com/office/word/2010/wordprocessingDrawing" xmlns:wp="http://schemas.openxmlformats.org/drawingml/2006/wordprocessingDrawing" xmlns:w10="urn:schemas-microsoft-com:office:word" xmlns:w="http://schemas.openxmlformats.org/wordprocessingml/2006/main" xmlns:w14="http://schemas.microsoft.com/office/word/2010/wordml" xmlns:w15="http://schemas.microsoft.com/office/word/2012/wordml" xmlns:w16cex="http://schemas.microsoft.com/office/word/2018/wordml/cex" xmlns:w16cid="http://schemas.microsoft.com/office/word/2016/wordml/cid" xmlns:w16="http://schemas.microsoft.com/office/word/2018/wordml" xmlns:w16sdtdh="http://schemas.microsoft.com/office/word/2020/wordml/sdtdatahash" xmlns:w16se="http://schemas.microsoft.com/office/word/2015/wordml/symex" xmlns:wpg="http://schemas.microsoft.com/office/word/2010/wordprocessingGroup" xmlns:wpi="http://schemas.microsoft.com/office/word/2010/wordprocessingInk" xmlns:wne="http://schemas.microsoft.com/office/word/2006/wordml" xmlns:wps="http://schemas.microsoft.com/office/word/2010/wordprocessingShape" mc:Ignorable="w14 w15 w16se w16cid w16 w16cex w16sdtdh wp14">
   <w:body>
     <w:p>
       <w:pPr>
         <w:jc w:val="center"/>
+        <w:rPr>
+          <w:noProof/>
+        </w:rPr>
+      </w:pPr>
+      <w:r>
         <w:rPr>
           <w:b/>
           <w:bCs/>
         </w:rPr>
-      </w:pPr>
-      <w:r>
-        <w:rPr>
-          <w:b/>
-          <w:bCs/>
-        </w:rPr>
         <w:t>DFD Essencial para cada Capacidade</w:t>
       </w:r>
-    </w:p>
-    <w:p>
-      <w:pPr>
-        <w:jc w:val="center"/>
-        <w:rPr>
-          <w:u w:val="single"/>
-        </w:rPr>
-      </w:pPr>
       <w:r>
         <w:rPr>
           <w:noProof/>
         </w:rPr>
-        <w:drawing>
-          <wp:inline distT="0" distB="0" distL="0" distR="0" wp14:anchorId="22FE48F7" wp14:editId="74D744AD">
-            <wp:extent cx="5760085" cy="4425315"/>
-            <wp:effectExtent l="0" t="0" r="0" b="0"/>
-            <wp:docPr id="7" name="Imagem 7"/>
-            <wp:cNvGraphicFramePr>
-              <a:graphicFrameLocks xmlns:a="http://schemas.openxmlformats.org/drawingml/2006/main" noChangeAspect="1"/>
-            </wp:cNvGraphicFramePr>
-            <a:graphic xmlns:a="http://schemas.openxmlformats.org/drawingml/2006/main">
-              <a:graphicData uri="http://schemas.openxmlformats.org/drawingml/2006/picture">
-                <pic:pic xmlns:pic="http://schemas.openxmlformats.org/drawingml/2006/picture">
-                  <pic:nvPicPr>
-                    <pic:cNvPr id="1" name=""/>
-                    <pic:cNvPicPr/>
-                  </pic:nvPicPr>
-                  <pic:blipFill>
-                    <a:blip r:embed="rId7"/>
-                    <a:stretch>
-                      <a:fillRect/>
-                    </a:stretch>
-                  </pic:blipFill>
-                  <pic:spPr>
-                    <a:xfrm>
-                      <a:off x="0" y="0"/>
-                      <a:ext cx="5760085" cy="4425315"/>
-                    </a:xfrm>
-                    <a:prstGeom prst="rect">
-                      <a:avLst/>
-                    </a:prstGeom>
-                  </pic:spPr>
-                </pic:pic>
-              </a:graphicData>
-            </a:graphic>
-          </wp:inline>
-        </w:drawing>
-      </w:r>
-    </w:p>
-    <w:p>
-      <w:pPr>
-        <w:rPr>
-          <w:u w:val="single"/>
-        </w:rPr>
-      </w:pPr>
-    </w:p>
-    <w:p>
-      <w:pPr>
-        <w:rPr>
-          <w:u w:val="single"/>
-        </w:rPr>
-      </w:pPr>
-    </w:p>
-    <w:p>
-      <w:pPr>
-        <w:rPr>
-          <w:u w:val="single"/>
-        </w:rPr>
-      </w:pPr>
-      <w:r>
-        <w:rPr>
-          <w:noProof/>
-        </w:rPr>
-        <w:lastRenderedPageBreak/>
         <mc:AlternateContent>
           <mc:Choice Requires="wps">
             <w:drawing>
@@ -235,15 +164,24 @@
         </w:rPr>
         <w:t xml:space="preserve"> </w:t>
       </w:r>
+    </w:p>
+    <w:p>
+      <w:pPr>
+        <w:jc w:val="center"/>
+        <w:rPr>
+          <w:b/>
+          <w:bCs/>
+        </w:rPr>
+      </w:pPr>
       <w:r>
         <w:rPr>
           <w:noProof/>
         </w:rPr>
         <w:drawing>
-          <wp:inline distT="0" distB="0" distL="0" distR="0" wp14:anchorId="1B7D927D" wp14:editId="49B5CB0C">
-            <wp:extent cx="5760085" cy="4358640"/>
-            <wp:effectExtent l="0" t="0" r="0" b="3810"/>
-            <wp:docPr id="6" name="Imagem 6"/>
+          <wp:inline distT="0" distB="0" distL="0" distR="0" wp14:anchorId="08A991D5" wp14:editId="11217B71">
+            <wp:extent cx="6247318" cy="4330700"/>
+            <wp:effectExtent l="0" t="0" r="1270" b="0"/>
+            <wp:docPr id="9" name="Imagem 9"/>
             <wp:cNvGraphicFramePr>
               <a:graphicFrameLocks xmlns:a="http://schemas.openxmlformats.org/drawingml/2006/main" noChangeAspect="1"/>
             </wp:cNvGraphicFramePr>
@@ -251,23 +189,36 @@
               <a:graphicData uri="http://schemas.openxmlformats.org/drawingml/2006/picture">
                 <pic:pic xmlns:pic="http://schemas.openxmlformats.org/drawingml/2006/picture">
                   <pic:nvPicPr>
-                    <pic:cNvPr id="1" name=""/>
-                    <pic:cNvPicPr/>
+                    <pic:cNvPr id="0" name="Picture 3"/>
+                    <pic:cNvPicPr>
+                      <a:picLocks noChangeAspect="1" noChangeArrowheads="1"/>
+                    </pic:cNvPicPr>
                   </pic:nvPicPr>
                   <pic:blipFill>
-                    <a:blip r:embed="rId8"/>
+                    <a:blip r:embed="rId7" cstate="print">
+                      <a:extLst>
+                        <a:ext uri="{28A0092B-C50C-407E-A947-70E740481C1C}">
+                          <a14:useLocalDpi xmlns:a14="http://schemas.microsoft.com/office/drawing/2010/main" val="0"/>
+                        </a:ext>
+                      </a:extLst>
+                    </a:blip>
+                    <a:srcRect/>
                     <a:stretch>
                       <a:fillRect/>
                     </a:stretch>
                   </pic:blipFill>
-                  <pic:spPr>
+                  <pic:spPr bwMode="auto">
                     <a:xfrm>
                       <a:off x="0" y="0"/>
-                      <a:ext cx="5760085" cy="4358640"/>
+                      <a:ext cx="6252143" cy="4334045"/>
                     </a:xfrm>
                     <a:prstGeom prst="rect">
                       <a:avLst/>
                     </a:prstGeom>
+                    <a:noFill/>
+                    <a:ln>
+                      <a:noFill/>
+                    </a:ln>
                   </pic:spPr>
                 </pic:pic>
               </a:graphicData>
@@ -303,6 +254,220 @@
           <w:u w:val="single"/>
         </w:rPr>
       </w:pPr>
+    </w:p>
+    <w:p>
+      <w:pPr>
+        <w:rPr>
+          <w:u w:val="single"/>
+        </w:rPr>
+      </w:pPr>
+    </w:p>
+    <w:p>
+      <w:pPr>
+        <w:rPr>
+          <w:u w:val="single"/>
+        </w:rPr>
+      </w:pPr>
+    </w:p>
+    <w:p>
+      <w:pPr>
+        <w:rPr>
+          <w:u w:val="single"/>
+        </w:rPr>
+      </w:pPr>
+    </w:p>
+    <w:p>
+      <w:pPr>
+        <w:rPr>
+          <w:u w:val="single"/>
+        </w:rPr>
+      </w:pPr>
+    </w:p>
+    <w:p>
+      <w:pPr>
+        <w:rPr>
+          <w:u w:val="single"/>
+        </w:rPr>
+      </w:pPr>
+    </w:p>
+    <w:p>
+      <w:pPr>
+        <w:rPr>
+          <w:u w:val="single"/>
+        </w:rPr>
+      </w:pPr>
+    </w:p>
+    <w:p>
+      <w:pPr>
+        <w:rPr>
+          <w:u w:val="single"/>
+        </w:rPr>
+      </w:pPr>
+    </w:p>
+    <w:p>
+      <w:pPr>
+        <w:rPr>
+          <w:u w:val="single"/>
+        </w:rPr>
+      </w:pPr>
+    </w:p>
+    <w:p>
+      <w:pPr>
+        <w:rPr>
+          <w:u w:val="single"/>
+        </w:rPr>
+      </w:pPr>
+    </w:p>
+    <w:p>
+      <w:pPr>
+        <w:rPr>
+          <w:u w:val="single"/>
+        </w:rPr>
+      </w:pPr>
+    </w:p>
+    <w:p>
+      <w:pPr>
+        <w:rPr>
+          <w:u w:val="single"/>
+        </w:rPr>
+      </w:pPr>
+    </w:p>
+    <w:p>
+      <w:pPr>
+        <w:rPr>
+          <w:u w:val="single"/>
+        </w:rPr>
+      </w:pPr>
+    </w:p>
+    <w:p>
+      <w:pPr>
+        <w:rPr>
+          <w:u w:val="single"/>
+        </w:rPr>
+      </w:pPr>
+      <w:r>
+        <w:rPr>
+          <w:noProof/>
+          <w:u w:val="single"/>
+        </w:rPr>
+        <w:drawing>
+          <wp:inline distT="0" distB="0" distL="0" distR="0" wp14:anchorId="56AC0759" wp14:editId="01F76301">
+            <wp:extent cx="5753100" cy="4368800"/>
+            <wp:effectExtent l="0" t="0" r="0" b="0"/>
+            <wp:docPr id="12" name="Imagem 12"/>
+            <wp:cNvGraphicFramePr>
+              <a:graphicFrameLocks xmlns:a="http://schemas.openxmlformats.org/drawingml/2006/main" noChangeAspect="1"/>
+            </wp:cNvGraphicFramePr>
+            <a:graphic xmlns:a="http://schemas.openxmlformats.org/drawingml/2006/main">
+              <a:graphicData uri="http://schemas.openxmlformats.org/drawingml/2006/picture">
+                <pic:pic xmlns:pic="http://schemas.openxmlformats.org/drawingml/2006/picture">
+                  <pic:nvPicPr>
+                    <pic:cNvPr id="0" name="Picture 6"/>
+                    <pic:cNvPicPr>
+                      <a:picLocks noChangeAspect="1" noChangeArrowheads="1"/>
+                    </pic:cNvPicPr>
+                  </pic:nvPicPr>
+                  <pic:blipFill>
+                    <a:blip r:embed="rId8">
+                      <a:extLst>
+                        <a:ext uri="{28A0092B-C50C-407E-A947-70E740481C1C}">
+                          <a14:useLocalDpi xmlns:a14="http://schemas.microsoft.com/office/drawing/2010/main" val="0"/>
+                        </a:ext>
+                      </a:extLst>
+                    </a:blip>
+                    <a:srcRect/>
+                    <a:stretch>
+                      <a:fillRect/>
+                    </a:stretch>
+                  </pic:blipFill>
+                  <pic:spPr bwMode="auto">
+                    <a:xfrm>
+                      <a:off x="0" y="0"/>
+                      <a:ext cx="5753100" cy="4368800"/>
+                    </a:xfrm>
+                    <a:prstGeom prst="rect">
+                      <a:avLst/>
+                    </a:prstGeom>
+                    <a:noFill/>
+                    <a:ln>
+                      <a:noFill/>
+                    </a:ln>
+                  </pic:spPr>
+                </pic:pic>
+              </a:graphicData>
+            </a:graphic>
+          </wp:inline>
+        </w:drawing>
+      </w:r>
+    </w:p>
+    <w:p>
+      <w:pPr>
+        <w:rPr>
+          <w:u w:val="single"/>
+        </w:rPr>
+      </w:pPr>
+    </w:p>
+    <w:p>
+      <w:pPr>
+        <w:rPr>
+          <w:u w:val="single"/>
+        </w:rPr>
+      </w:pPr>
+      <w:r>
+        <w:rPr>
+          <w:noProof/>
+          <w:u w:val="single"/>
+        </w:rPr>
+        <w:lastRenderedPageBreak/>
+        <w:drawing>
+          <wp:inline distT="0" distB="0" distL="0" distR="0" wp14:anchorId="7C72BF79" wp14:editId="2248406C">
+            <wp:extent cx="5753100" cy="5435600"/>
+            <wp:effectExtent l="0" t="0" r="0" b="0"/>
+            <wp:docPr id="13" name="Imagem 13"/>
+            <wp:cNvGraphicFramePr>
+              <a:graphicFrameLocks xmlns:a="http://schemas.openxmlformats.org/drawingml/2006/main" noChangeAspect="1"/>
+            </wp:cNvGraphicFramePr>
+            <a:graphic xmlns:a="http://schemas.openxmlformats.org/drawingml/2006/main">
+              <a:graphicData uri="http://schemas.openxmlformats.org/drawingml/2006/picture">
+                <pic:pic xmlns:pic="http://schemas.openxmlformats.org/drawingml/2006/picture">
+                  <pic:nvPicPr>
+                    <pic:cNvPr id="0" name="Picture 7"/>
+                    <pic:cNvPicPr>
+                      <a:picLocks noChangeAspect="1" noChangeArrowheads="1"/>
+                    </pic:cNvPicPr>
+                  </pic:nvPicPr>
+                  <pic:blipFill>
+                    <a:blip r:embed="rId9">
+                      <a:extLst>
+                        <a:ext uri="{28A0092B-C50C-407E-A947-70E740481C1C}">
+                          <a14:useLocalDpi xmlns:a14="http://schemas.microsoft.com/office/drawing/2010/main" val="0"/>
+                        </a:ext>
+                      </a:extLst>
+                    </a:blip>
+                    <a:srcRect/>
+                    <a:stretch>
+                      <a:fillRect/>
+                    </a:stretch>
+                  </pic:blipFill>
+                  <pic:spPr bwMode="auto">
+                    <a:xfrm>
+                      <a:off x="0" y="0"/>
+                      <a:ext cx="5753100" cy="5435600"/>
+                    </a:xfrm>
+                    <a:prstGeom prst="rect">
+                      <a:avLst/>
+                    </a:prstGeom>
+                    <a:noFill/>
+                    <a:ln>
+                      <a:noFill/>
+                    </a:ln>
+                  </pic:spPr>
+                </pic:pic>
+              </a:graphicData>
+            </a:graphic>
+          </wp:inline>
+        </w:drawing>
+      </w:r>
       <w:r>
         <w:rPr>
           <w:noProof/>
@@ -402,54 +567,62 @@
           <w:u w:val="single"/>
         </w:rPr>
       </w:pPr>
-      <w:r>
-        <w:rPr>
-          <w:noProof/>
-        </w:rPr>
-        <w:lastRenderedPageBreak/>
-        <w:drawing>
-          <wp:inline distT="0" distB="0" distL="0" distR="0" wp14:anchorId="60B14E31" wp14:editId="5503B7ED">
-            <wp:extent cx="5686425" cy="5381625"/>
-            <wp:effectExtent l="0" t="0" r="9525" b="9525"/>
-            <wp:docPr id="4" name="Imagem 4"/>
-            <wp:cNvGraphicFramePr>
-              <a:graphicFrameLocks xmlns:a="http://schemas.openxmlformats.org/drawingml/2006/main" noChangeAspect="1"/>
-            </wp:cNvGraphicFramePr>
-            <a:graphic xmlns:a="http://schemas.openxmlformats.org/drawingml/2006/main">
-              <a:graphicData uri="http://schemas.openxmlformats.org/drawingml/2006/picture">
-                <pic:pic xmlns:pic="http://schemas.openxmlformats.org/drawingml/2006/picture">
-                  <pic:nvPicPr>
-                    <pic:cNvPr id="1" name=""/>
-                    <pic:cNvPicPr/>
-                  </pic:nvPicPr>
-                  <pic:blipFill rotWithShape="1">
-                    <a:blip r:embed="rId9"/>
-                    <a:srcRect b="176"/>
-                    <a:stretch/>
-                  </pic:blipFill>
-                  <pic:spPr bwMode="auto">
-                    <a:xfrm>
-                      <a:off x="0" y="0"/>
-                      <a:ext cx="5686425" cy="5381625"/>
-                    </a:xfrm>
-                    <a:prstGeom prst="rect">
-                      <a:avLst/>
-                    </a:prstGeom>
-                    <a:ln>
-                      <a:noFill/>
-                    </a:ln>
-                    <a:extLst>
-                      <a:ext uri="{53640926-AAD7-44D8-BBD7-CCE9431645EC}">
-                        <a14:shadowObscured xmlns:a14="http://schemas.microsoft.com/office/drawing/2010/main"/>
-                      </a:ext>
-                    </a:extLst>
-                  </pic:spPr>
-                </pic:pic>
-              </a:graphicData>
-            </a:graphic>
-          </wp:inline>
-        </w:drawing>
-      </w:r>
+    </w:p>
+    <w:p>
+      <w:pPr>
+        <w:rPr>
+          <w:u w:val="single"/>
+        </w:rPr>
+      </w:pPr>
+    </w:p>
+    <w:p>
+      <w:pPr>
+        <w:rPr>
+          <w:u w:val="single"/>
+        </w:rPr>
+      </w:pPr>
+    </w:p>
+    <w:p>
+      <w:pPr>
+        <w:rPr>
+          <w:u w:val="single"/>
+        </w:rPr>
+      </w:pPr>
+    </w:p>
+    <w:p>
+      <w:pPr>
+        <w:rPr>
+          <w:u w:val="single"/>
+        </w:rPr>
+      </w:pPr>
+    </w:p>
+    <w:p>
+      <w:pPr>
+        <w:rPr>
+          <w:u w:val="single"/>
+        </w:rPr>
+      </w:pPr>
+    </w:p>
+    <w:p>
+      <w:pPr>
+        <w:rPr>
+          <w:u w:val="single"/>
+        </w:rPr>
+      </w:pPr>
+    </w:p>
+    <w:p>
+      <w:pPr>
+        <w:rPr>
+          <w:u w:val="single"/>
+        </w:rPr>
+      </w:pPr>
+    </w:p>
+    <w:p>
+      <w:pPr>
+        <w:rPr>
+          <w:u w:val="single"/>
+        </w:rPr>
+      </w:pPr>
     </w:p>
     <w:sectPr>
       <w:pgSz w:w="11906" w:h="16838"/>
@@ -462,7 +635,7 @@
 </file>
 
 <file path=word/endnotes.xml><?xml version="1.0" encoding="utf-8"?>
-<w:endnotes xmlns:wpc="http://schemas.microsoft.com/office/word/2010/wordprocessingCanvas" xmlns:cx="http://schemas.microsoft.com/office/drawing/2014/chartex" xmlns:cx1="http://schemas.microsoft.com/office/drawing/2015/9/8/chartex" xmlns:cx2="http://schemas.microsoft.com/office/drawing/2015/10/21/chartex" xmlns:cx3="http://schemas.microsoft.com/office/drawing/2016/5/9/chartex" xmlns:cx4="http://schemas.microsoft.com/office/drawing/2016/5/10/chartex" xmlns:cx5="http://schemas.microsoft.com/office/drawing/2016/5/11/chartex" xmlns:cx6="http://schemas.microsoft.com/office/drawing/2016/5/12/chartex" xmlns:cx7="http://schemas.microsoft.com/office/drawing/2016/5/13/chartex" xmlns:cx8="http://schemas.microsoft.com/office/drawing/2016/5/14/chartex" xmlns:mc="http://schemas.openxmlformats.org/markup-compatibility/2006" xmlns:aink="http://schemas.microsoft.com/office/drawing/2016/ink" xmlns:am3d="http://schemas.microsoft.com/office/drawing/2017/model3d" xmlns:o="urn:schemas-microsoft-com:office:office" xmlns:r="http://schemas.openxmlformats.org/officeDocument/2006/relationships" xmlns:m="http://schemas.openxmlformats.org/officeDocument/2006/math" xmlns:v="urn:schemas-microsoft-com:vml" xmlns:wp14="http://schemas.microsoft.com/office/word/2010/wordprocessingDrawing" xmlns:wp="http://schemas.openxmlformats.org/drawingml/2006/wordprocessingDrawing" xmlns:w10="urn:schemas-microsoft-com:office:word" xmlns:w="http://schemas.openxmlformats.org/wordprocessingml/2006/main" xmlns:w14="http://schemas.microsoft.com/office/word/2010/wordml" xmlns:w15="http://schemas.microsoft.com/office/word/2012/wordml" xmlns:w16cex="http://schemas.microsoft.com/office/word/2018/wordml/cex" xmlns:w16cid="http://schemas.microsoft.com/office/word/2016/wordml/cid" xmlns:w16="http://schemas.microsoft.com/office/word/2018/wordml" xmlns:w16se="http://schemas.microsoft.com/office/word/2015/wordml/symex" xmlns:wpg="http://schemas.microsoft.com/office/word/2010/wordprocessingGroup" xmlns:wpi="http://schemas.microsoft.com/office/word/2010/wordprocessingInk" xmlns:wne="http://schemas.microsoft.com/office/word/2006/wordml" xmlns:wps="http://schemas.microsoft.com/office/word/2010/wordprocessingShape" mc:Ignorable="w14 w15 w16se w16cid w16 w16cex wp14">
+<w:endnotes xmlns:wpc="http://schemas.microsoft.com/office/word/2010/wordprocessingCanvas" xmlns:cx="http://schemas.microsoft.com/office/drawing/2014/chartex" xmlns:cx1="http://schemas.microsoft.com/office/drawing/2015/9/8/chartex" xmlns:cx2="http://schemas.microsoft.com/office/drawing/2015/10/21/chartex" xmlns:cx3="http://schemas.microsoft.com/office/drawing/2016/5/9/chartex" xmlns:cx4="http://schemas.microsoft.com/office/drawing/2016/5/10/chartex" xmlns:cx5="http://schemas.microsoft.com/office/drawing/2016/5/11/chartex" xmlns:cx6="http://schemas.microsoft.com/office/drawing/2016/5/12/chartex" xmlns:cx7="http://schemas.microsoft.com/office/drawing/2016/5/13/chartex" xmlns:cx8="http://schemas.microsoft.com/office/drawing/2016/5/14/chartex" xmlns:mc="http://schemas.openxmlformats.org/markup-compatibility/2006" xmlns:aink="http://schemas.microsoft.com/office/drawing/2016/ink" xmlns:am3d="http://schemas.microsoft.com/office/drawing/2017/model3d" xmlns:o="urn:schemas-microsoft-com:office:office" xmlns:r="http://schemas.openxmlformats.org/officeDocument/2006/relationships" xmlns:m="http://schemas.openxmlformats.org/officeDocument/2006/math" xmlns:v="urn:schemas-microsoft-com:vml" xmlns:wp14="http://schemas.microsoft.com/office/word/2010/wordprocessingDrawing" xmlns:wp="http://schemas.openxmlformats.org/drawingml/2006/wordprocessingDrawing" xmlns:w10="urn:schemas-microsoft-com:office:word" xmlns:w="http://schemas.openxmlformats.org/wordprocessingml/2006/main" xmlns:w14="http://schemas.microsoft.com/office/word/2010/wordml" xmlns:w15="http://schemas.microsoft.com/office/word/2012/wordml" xmlns:w16cex="http://schemas.microsoft.com/office/word/2018/wordml/cex" xmlns:w16cid="http://schemas.microsoft.com/office/word/2016/wordml/cid" xmlns:w16="http://schemas.microsoft.com/office/word/2018/wordml" xmlns:w16sdtdh="http://schemas.microsoft.com/office/word/2020/wordml/sdtdatahash" xmlns:w16se="http://schemas.microsoft.com/office/word/2015/wordml/symex" xmlns:wpg="http://schemas.microsoft.com/office/word/2010/wordprocessingGroup" xmlns:wpi="http://schemas.microsoft.com/office/word/2010/wordprocessingInk" xmlns:wne="http://schemas.microsoft.com/office/word/2006/wordml" xmlns:wps="http://schemas.microsoft.com/office/word/2010/wordprocessingShape" mc:Ignorable="w14 w15 w16se w16cid w16 w16cex w16sdtdh wp14">
   <w:endnote w:type="separator" w:id="-1">
     <w:p>
       <w:pPr>
@@ -487,7 +660,7 @@
 </file>
 
 <file path=word/footnotes.xml><?xml version="1.0" encoding="utf-8"?>
-<w:footnotes xmlns:wpc="http://schemas.microsoft.com/office/word/2010/wordprocessingCanvas" xmlns:cx="http://schemas.microsoft.com/office/drawing/2014/chartex" xmlns:cx1="http://schemas.microsoft.com/office/drawing/2015/9/8/chartex" xmlns:cx2="http://schemas.microsoft.com/office/drawing/2015/10/21/chartex" xmlns:cx3="http://schemas.microsoft.com/office/drawing/2016/5/9/chartex" xmlns:cx4="http://schemas.microsoft.com/office/drawing/2016/5/10/chartex" xmlns:cx5="http://schemas.microsoft.com/office/drawing/2016/5/11/chartex" xmlns:cx6="http://schemas.microsoft.com/office/drawing/2016/5/12/chartex" xmlns:cx7="http://schemas.microsoft.com/office/drawing/2016/5/13/chartex" xmlns:cx8="http://schemas.microsoft.com/office/drawing/2016/5/14/chartex" xmlns:mc="http://schemas.openxmlformats.org/markup-compatibility/2006" xmlns:aink="http://schemas.microsoft.com/office/drawing/2016/ink" xmlns:am3d="http://schemas.microsoft.com/office/drawing/2017/model3d" xmlns:o="urn:schemas-microsoft-com:office:office" xmlns:r="http://schemas.openxmlformats.org/officeDocument/2006/relationships" xmlns:m="http://schemas.openxmlformats.org/officeDocument/2006/math" xmlns:v="urn:schemas-microsoft-com:vml" xmlns:wp14="http://schemas.microsoft.com/office/word/2010/wordprocessingDrawing" xmlns:wp="http://schemas.openxmlformats.org/drawingml/2006/wordprocessingDrawing" xmlns:w10="urn:schemas-microsoft-com:office:word" xmlns:w="http://schemas.openxmlformats.org/wordprocessingml/2006/main" xmlns:w14="http://schemas.microsoft.com/office/word/2010/wordml" xmlns:w15="http://schemas.microsoft.com/office/word/2012/wordml" xmlns:w16cex="http://schemas.microsoft.com/office/word/2018/wordml/cex" xmlns:w16cid="http://schemas.microsoft.com/office/word/2016/wordml/cid" xmlns:w16="http://schemas.microsoft.com/office/word/2018/wordml" xmlns:w16se="http://schemas.microsoft.com/office/word/2015/wordml/symex" xmlns:wpg="http://schemas.microsoft.com/office/word/2010/wordprocessingGroup" xmlns:wpi="http://schemas.microsoft.com/office/word/2010/wordprocessingInk" xmlns:wne="http://schemas.microsoft.com/office/word/2006/wordml" xmlns:wps="http://schemas.microsoft.com/office/word/2010/wordprocessingShape" mc:Ignorable="w14 w15 w16se w16cid w16 w16cex wp14">
+<w:footnotes xmlns:wpc="http://schemas.microsoft.com/office/word/2010/wordprocessingCanvas" xmlns:cx="http://schemas.microsoft.com/office/drawing/2014/chartex" xmlns:cx1="http://schemas.microsoft.com/office/drawing/2015/9/8/chartex" xmlns:cx2="http://schemas.microsoft.com/office/drawing/2015/10/21/chartex" xmlns:cx3="http://schemas.microsoft.com/office/drawing/2016/5/9/chartex" xmlns:cx4="http://schemas.microsoft.com/office/drawing/2016/5/10/chartex" xmlns:cx5="http://schemas.microsoft.com/office/drawing/2016/5/11/chartex" xmlns:cx6="http://schemas.microsoft.com/office/drawing/2016/5/12/chartex" xmlns:cx7="http://schemas.microsoft.com/office/drawing/2016/5/13/chartex" xmlns:cx8="http://schemas.microsoft.com/office/drawing/2016/5/14/chartex" xmlns:mc="http://schemas.openxmlformats.org/markup-compatibility/2006" xmlns:aink="http://schemas.microsoft.com/office/drawing/2016/ink" xmlns:am3d="http://schemas.microsoft.com/office/drawing/2017/model3d" xmlns:o="urn:schemas-microsoft-com:office:office" xmlns:r="http://schemas.openxmlformats.org/officeDocument/2006/relationships" xmlns:m="http://schemas.openxmlformats.org/officeDocument/2006/math" xmlns:v="urn:schemas-microsoft-com:vml" xmlns:wp14="http://schemas.microsoft.com/office/word/2010/wordprocessingDrawing" xmlns:wp="http://schemas.openxmlformats.org/drawingml/2006/wordprocessingDrawing" xmlns:w10="urn:schemas-microsoft-com:office:word" xmlns:w="http://schemas.openxmlformats.org/wordprocessingml/2006/main" xmlns:w14="http://schemas.microsoft.com/office/word/2010/wordml" xmlns:w15="http://schemas.microsoft.com/office/word/2012/wordml" xmlns:w16cex="http://schemas.microsoft.com/office/word/2018/wordml/cex" xmlns:w16cid="http://schemas.microsoft.com/office/word/2016/wordml/cid" xmlns:w16="http://schemas.microsoft.com/office/word/2018/wordml" xmlns:w16sdtdh="http://schemas.microsoft.com/office/word/2020/wordml/sdtdatahash" xmlns:w16se="http://schemas.microsoft.com/office/word/2015/wordml/symex" xmlns:wpg="http://schemas.microsoft.com/office/word/2010/wordprocessingGroup" xmlns:wpi="http://schemas.microsoft.com/office/word/2010/wordprocessingInk" xmlns:wne="http://schemas.microsoft.com/office/word/2006/wordml" xmlns:wps="http://schemas.microsoft.com/office/word/2010/wordprocessingShape" mc:Ignorable="w14 w15 w16se w16cid w16 w16cex w16sdtdh wp14">
   <w:footnote w:type="separator" w:id="-1">
     <w:p>
       <w:pPr>
@@ -512,7 +685,7 @@
 </file>
 
 <file path=word/styles.xml><?xml version="1.0" encoding="utf-8"?>
-<w:styles xmlns:mc="http://schemas.openxmlformats.org/markup-compatibility/2006" xmlns:r="http://schemas.openxmlformats.org/officeDocument/2006/relationships" xmlns:w="http://schemas.openxmlformats.org/wordprocessingml/2006/main" xmlns:w14="http://schemas.microsoft.com/office/word/2010/wordml" xmlns:w15="http://schemas.microsoft.com/office/word/2012/wordml" xmlns:w16cex="http://schemas.microsoft.com/office/word/2018/wordml/cex" xmlns:w16cid="http://schemas.microsoft.com/office/word/2016/wordml/cid" xmlns:w16="http://schemas.microsoft.com/office/word/2018/wordml" xmlns:w16se="http://schemas.microsoft.com/office/word/2015/wordml/symex" mc:Ignorable="w14 w15 w16se w16cid w16 w16cex">
+<w:styles xmlns:mc="http://schemas.openxmlformats.org/markup-compatibility/2006" xmlns:r="http://schemas.openxmlformats.org/officeDocument/2006/relationships" xmlns:w="http://schemas.openxmlformats.org/wordprocessingml/2006/main" xmlns:w14="http://schemas.microsoft.com/office/word/2010/wordml" xmlns:w15="http://schemas.microsoft.com/office/word/2012/wordml" xmlns:w16cex="http://schemas.microsoft.com/office/word/2018/wordml/cex" xmlns:w16cid="http://schemas.microsoft.com/office/word/2016/wordml/cid" xmlns:w16="http://schemas.microsoft.com/office/word/2018/wordml" xmlns:w16sdtdh="http://schemas.microsoft.com/office/word/2020/wordml/sdtdatahash" xmlns:w16se="http://schemas.microsoft.com/office/word/2015/wordml/symex" mc:Ignorable="w14 w15 w16se w16cid w16 w16cex w16sdtdh">
   <w:docDefaults>
     <w:rPrDefault>
       <w:rPr>

</xml_diff>

<commit_message>
Manutenção artefato 16 e 18
</commit_message>
<xml_diff>
--- a/16. DFD Essencial para Cada Capacidade.docx
+++ b/16. DFD Essencial para Cada Capacidade.docx
@@ -331,27 +331,145 @@
           <w:u w:val="single"/>
         </w:rPr>
       </w:pPr>
-    </w:p>
-    <w:p>
-      <w:pPr>
-        <w:rPr>
-          <w:u w:val="single"/>
-        </w:rPr>
-      </w:pPr>
-    </w:p>
-    <w:p>
-      <w:pPr>
-        <w:rPr>
-          <w:u w:val="single"/>
-        </w:rPr>
-      </w:pPr>
       <w:r>
         <w:rPr>
           <w:noProof/>
           <w:u w:val="single"/>
         </w:rPr>
+        <w:lastRenderedPageBreak/>
         <w:drawing>
-          <wp:inline distT="0" distB="0" distL="0" distR="0" wp14:anchorId="56AC0759" wp14:editId="01F76301">
+          <wp:inline distT="0" distB="0" distL="0" distR="0" wp14:anchorId="4F4B8283" wp14:editId="1EDABCB3">
+            <wp:extent cx="4999355" cy="6757035"/>
+            <wp:effectExtent l="0" t="0" r="0" b="5715"/>
+            <wp:docPr id="11" name="Imagem 11"/>
+            <wp:cNvGraphicFramePr>
+              <a:graphicFrameLocks xmlns:a="http://schemas.openxmlformats.org/drawingml/2006/main" noChangeAspect="1"/>
+            </wp:cNvGraphicFramePr>
+            <a:graphic xmlns:a="http://schemas.openxmlformats.org/drawingml/2006/main">
+              <a:graphicData uri="http://schemas.openxmlformats.org/drawingml/2006/picture">
+                <pic:pic xmlns:pic="http://schemas.openxmlformats.org/drawingml/2006/picture">
+                  <pic:nvPicPr>
+                    <pic:cNvPr id="0" name="Picture 7"/>
+                    <pic:cNvPicPr>
+                      <a:picLocks noChangeAspect="1" noChangeArrowheads="1"/>
+                    </pic:cNvPicPr>
+                  </pic:nvPicPr>
+                  <pic:blipFill>
+                    <a:blip r:embed="rId8">
+                      <a:extLst>
+                        <a:ext uri="{28A0092B-C50C-407E-A947-70E740481C1C}">
+                          <a14:useLocalDpi xmlns:a14="http://schemas.microsoft.com/office/drawing/2010/main" val="0"/>
+                        </a:ext>
+                      </a:extLst>
+                    </a:blip>
+                    <a:srcRect/>
+                    <a:stretch>
+                      <a:fillRect/>
+                    </a:stretch>
+                  </pic:blipFill>
+                  <pic:spPr bwMode="auto">
+                    <a:xfrm>
+                      <a:off x="0" y="0"/>
+                      <a:ext cx="4999355" cy="6757035"/>
+                    </a:xfrm>
+                    <a:prstGeom prst="rect">
+                      <a:avLst/>
+                    </a:prstGeom>
+                    <a:noFill/>
+                    <a:ln>
+                      <a:noFill/>
+                    </a:ln>
+                  </pic:spPr>
+                </pic:pic>
+              </a:graphicData>
+            </a:graphic>
+          </wp:inline>
+        </w:drawing>
+      </w:r>
+    </w:p>
+    <w:p>
+      <w:pPr>
+        <w:rPr>
+          <w:u w:val="single"/>
+        </w:rPr>
+      </w:pPr>
+    </w:p>
+    <w:p>
+      <w:pPr>
+        <w:rPr>
+          <w:u w:val="single"/>
+        </w:rPr>
+      </w:pPr>
+      <w:r>
+        <w:rPr>
+          <w:noProof/>
+          <w:u w:val="single"/>
+        </w:rPr>
+        <w:lastRenderedPageBreak/>
+        <w:drawing>
+          <wp:inline distT="0" distB="0" distL="0" distR="0" wp14:anchorId="32F45B11" wp14:editId="1B1F3FDF">
+            <wp:extent cx="5749925" cy="5153660"/>
+            <wp:effectExtent l="0" t="0" r="3175" b="8890"/>
+            <wp:docPr id="7" name="Imagem 7"/>
+            <wp:cNvGraphicFramePr>
+              <a:graphicFrameLocks xmlns:a="http://schemas.openxmlformats.org/drawingml/2006/main" noChangeAspect="1"/>
+            </wp:cNvGraphicFramePr>
+            <a:graphic xmlns:a="http://schemas.openxmlformats.org/drawingml/2006/main">
+              <a:graphicData uri="http://schemas.openxmlformats.org/drawingml/2006/picture">
+                <pic:pic xmlns:pic="http://schemas.openxmlformats.org/drawingml/2006/picture">
+                  <pic:nvPicPr>
+                    <pic:cNvPr id="0" name="Picture 4"/>
+                    <pic:cNvPicPr>
+                      <a:picLocks noChangeAspect="1" noChangeArrowheads="1"/>
+                    </pic:cNvPicPr>
+                  </pic:nvPicPr>
+                  <pic:blipFill>
+                    <a:blip r:embed="rId9">
+                      <a:extLst>
+                        <a:ext uri="{28A0092B-C50C-407E-A947-70E740481C1C}">
+                          <a14:useLocalDpi xmlns:a14="http://schemas.microsoft.com/office/drawing/2010/main" val="0"/>
+                        </a:ext>
+                      </a:extLst>
+                    </a:blip>
+                    <a:srcRect/>
+                    <a:stretch>
+                      <a:fillRect/>
+                    </a:stretch>
+                  </pic:blipFill>
+                  <pic:spPr bwMode="auto">
+                    <a:xfrm>
+                      <a:off x="0" y="0"/>
+                      <a:ext cx="5749925" cy="5153660"/>
+                    </a:xfrm>
+                    <a:prstGeom prst="rect">
+                      <a:avLst/>
+                    </a:prstGeom>
+                    <a:noFill/>
+                    <a:ln>
+                      <a:noFill/>
+                    </a:ln>
+                  </pic:spPr>
+                </pic:pic>
+              </a:graphicData>
+            </a:graphic>
+          </wp:inline>
+        </w:drawing>
+      </w:r>
+    </w:p>
+    <w:p>
+      <w:pPr>
+        <w:rPr>
+          <w:u w:val="single"/>
+        </w:rPr>
+      </w:pPr>
+      <w:r>
+        <w:rPr>
+          <w:noProof/>
+          <w:u w:val="single"/>
+        </w:rPr>
+        <w:lastRenderedPageBreak/>
+        <w:drawing>
+          <wp:inline distT="0" distB="0" distL="0" distR="0" wp14:anchorId="3E25A6D0" wp14:editId="457D5C9E">
             <wp:extent cx="5753100" cy="4368800"/>
             <wp:effectExtent l="0" t="0" r="0" b="0"/>
             <wp:docPr id="12" name="Imagem 12"/>
@@ -368,7 +486,7 @@
                     </pic:cNvPicPr>
                   </pic:nvPicPr>
                   <pic:blipFill>
-                    <a:blip r:embed="rId8">
+                    <a:blip r:embed="rId10">
                       <a:extLst>
                         <a:ext uri="{28A0092B-C50C-407E-A947-70E740481C1C}">
                           <a14:useLocalDpi xmlns:a14="http://schemas.microsoft.com/office/drawing/2010/main" val="0"/>
@@ -406,228 +524,6 @@
           <w:u w:val="single"/>
         </w:rPr>
       </w:pPr>
-    </w:p>
-    <w:p>
-      <w:pPr>
-        <w:rPr>
-          <w:u w:val="single"/>
-        </w:rPr>
-      </w:pPr>
-    </w:p>
-    <w:p>
-      <w:pPr>
-        <w:rPr>
-          <w:u w:val="single"/>
-        </w:rPr>
-      </w:pPr>
-    </w:p>
-    <w:p>
-      <w:pPr>
-        <w:rPr>
-          <w:u w:val="single"/>
-        </w:rPr>
-      </w:pPr>
-    </w:p>
-    <w:p>
-      <w:pPr>
-        <w:rPr>
-          <w:u w:val="single"/>
-        </w:rPr>
-      </w:pPr>
-    </w:p>
-    <w:p>
-      <w:pPr>
-        <w:rPr>
-          <w:u w:val="single"/>
-        </w:rPr>
-      </w:pPr>
-    </w:p>
-    <w:p>
-      <w:pPr>
-        <w:rPr>
-          <w:u w:val="single"/>
-        </w:rPr>
-      </w:pPr>
-    </w:p>
-    <w:p>
-      <w:pPr>
-        <w:rPr>
-          <w:u w:val="single"/>
-        </w:rPr>
-      </w:pPr>
-    </w:p>
-    <w:p>
-      <w:pPr>
-        <w:rPr>
-          <w:u w:val="single"/>
-        </w:rPr>
-      </w:pPr>
-    </w:p>
-    <w:p>
-      <w:pPr>
-        <w:rPr>
-          <w:u w:val="single"/>
-        </w:rPr>
-      </w:pPr>
-    </w:p>
-    <w:p>
-      <w:pPr>
-        <w:rPr>
-          <w:u w:val="single"/>
-        </w:rPr>
-      </w:pPr>
-    </w:p>
-    <w:p>
-      <w:pPr>
-        <w:rPr>
-          <w:u w:val="single"/>
-        </w:rPr>
-      </w:pPr>
-    </w:p>
-    <w:p>
-      <w:pPr>
-        <w:rPr>
-          <w:u w:val="single"/>
-        </w:rPr>
-      </w:pPr>
-    </w:p>
-    <w:p>
-      <w:pPr>
-        <w:rPr>
-          <w:u w:val="single"/>
-        </w:rPr>
-      </w:pPr>
-    </w:p>
-    <w:p>
-      <w:pPr>
-        <w:rPr>
-          <w:u w:val="single"/>
-        </w:rPr>
-      </w:pPr>
-    </w:p>
-    <w:p>
-      <w:pPr>
-        <w:rPr>
-          <w:u w:val="single"/>
-        </w:rPr>
-      </w:pPr>
-      <w:r>
-        <w:rPr>
-          <w:noProof/>
-          <w:u w:val="single"/>
-        </w:rPr>
-        <w:lastRenderedPageBreak/>
-        <w:drawing>
-          <wp:inline distT="0" distB="0" distL="0" distR="0" wp14:anchorId="4F4B8283" wp14:editId="1EDABCB3">
-            <wp:extent cx="4999355" cy="6757035"/>
-            <wp:effectExtent l="0" t="0" r="0" b="5715"/>
-            <wp:docPr id="11" name="Imagem 11"/>
-            <wp:cNvGraphicFramePr>
-              <a:graphicFrameLocks xmlns:a="http://schemas.openxmlformats.org/drawingml/2006/main" noChangeAspect="1"/>
-            </wp:cNvGraphicFramePr>
-            <a:graphic xmlns:a="http://schemas.openxmlformats.org/drawingml/2006/main">
-              <a:graphicData uri="http://schemas.openxmlformats.org/drawingml/2006/picture">
-                <pic:pic xmlns:pic="http://schemas.openxmlformats.org/drawingml/2006/picture">
-                  <pic:nvPicPr>
-                    <pic:cNvPr id="0" name="Picture 7"/>
-                    <pic:cNvPicPr>
-                      <a:picLocks noChangeAspect="1" noChangeArrowheads="1"/>
-                    </pic:cNvPicPr>
-                  </pic:nvPicPr>
-                  <pic:blipFill>
-                    <a:blip r:embed="rId9">
-                      <a:extLst>
-                        <a:ext uri="{28A0092B-C50C-407E-A947-70E740481C1C}">
-                          <a14:useLocalDpi xmlns:a14="http://schemas.microsoft.com/office/drawing/2010/main" val="0"/>
-                        </a:ext>
-                      </a:extLst>
-                    </a:blip>
-                    <a:srcRect/>
-                    <a:stretch>
-                      <a:fillRect/>
-                    </a:stretch>
-                  </pic:blipFill>
-                  <pic:spPr bwMode="auto">
-                    <a:xfrm>
-                      <a:off x="0" y="0"/>
-                      <a:ext cx="4999355" cy="6757035"/>
-                    </a:xfrm>
-                    <a:prstGeom prst="rect">
-                      <a:avLst/>
-                    </a:prstGeom>
-                    <a:noFill/>
-                    <a:ln>
-                      <a:noFill/>
-                    </a:ln>
-                  </pic:spPr>
-                </pic:pic>
-              </a:graphicData>
-            </a:graphic>
-          </wp:inline>
-        </w:drawing>
-      </w:r>
-    </w:p>
-    <w:p>
-      <w:pPr>
-        <w:rPr>
-          <w:u w:val="single"/>
-        </w:rPr>
-      </w:pPr>
-      <w:r>
-        <w:rPr>
-          <w:noProof/>
-          <w:u w:val="single"/>
-        </w:rPr>
-        <w:lastRenderedPageBreak/>
-        <w:drawing>
-          <wp:inline distT="0" distB="0" distL="0" distR="0" wp14:anchorId="32F45B11" wp14:editId="1B1F3FDF">
-            <wp:extent cx="5749925" cy="5153660"/>
-            <wp:effectExtent l="0" t="0" r="3175" b="8890"/>
-            <wp:docPr id="7" name="Imagem 7"/>
-            <wp:cNvGraphicFramePr>
-              <a:graphicFrameLocks xmlns:a="http://schemas.openxmlformats.org/drawingml/2006/main" noChangeAspect="1"/>
-            </wp:cNvGraphicFramePr>
-            <a:graphic xmlns:a="http://schemas.openxmlformats.org/drawingml/2006/main">
-              <a:graphicData uri="http://schemas.openxmlformats.org/drawingml/2006/picture">
-                <pic:pic xmlns:pic="http://schemas.openxmlformats.org/drawingml/2006/picture">
-                  <pic:nvPicPr>
-                    <pic:cNvPr id="0" name="Picture 4"/>
-                    <pic:cNvPicPr>
-                      <a:picLocks noChangeAspect="1" noChangeArrowheads="1"/>
-                    </pic:cNvPicPr>
-                  </pic:nvPicPr>
-                  <pic:blipFill>
-                    <a:blip r:embed="rId10">
-                      <a:extLst>
-                        <a:ext uri="{28A0092B-C50C-407E-A947-70E740481C1C}">
-                          <a14:useLocalDpi xmlns:a14="http://schemas.microsoft.com/office/drawing/2010/main" val="0"/>
-                        </a:ext>
-                      </a:extLst>
-                    </a:blip>
-                    <a:srcRect/>
-                    <a:stretch>
-                      <a:fillRect/>
-                    </a:stretch>
-                  </pic:blipFill>
-                  <pic:spPr bwMode="auto">
-                    <a:xfrm>
-                      <a:off x="0" y="0"/>
-                      <a:ext cx="5749925" cy="5153660"/>
-                    </a:xfrm>
-                    <a:prstGeom prst="rect">
-                      <a:avLst/>
-                    </a:prstGeom>
-                    <a:noFill/>
-                    <a:ln>
-                      <a:noFill/>
-                    </a:ln>
-                  </pic:spPr>
-                </pic:pic>
-              </a:graphicData>
-            </a:graphic>
-          </wp:inline>
-        </w:drawing>
-      </w:r>
     </w:p>
     <w:p>
       <w:pPr>

</xml_diff>